<commit_message>
added Chris' stuff to Result report
</commit_message>
<xml_diff>
--- a/Results.docx
+++ b/Results.docx
@@ -27,6 +27,14 @@
         </w:rPr>
         <w:t xml:space="preserve">Christopher Wong </w:t>
       </w:r>
+      <w:r>
+        <w:rPr>
+          <w:lang w:val="en-CA"/>
+        </w:rPr>
+        <w:t>8764900</w:t>
+      </w:r>
+      <w:bookmarkStart w:id="0" w:name="_GoBack"/>
+      <w:bookmarkEnd w:id="0"/>
     </w:p>
     <w:p>
       <w:pPr>
@@ -1095,8 +1103,8 @@
                 <w:szCs w:val="22"/>
               </w:rPr>
             </w:pPr>
-            <w:bookmarkStart w:id="0" w:name="OLE_LINK3"/>
-            <w:bookmarkStart w:id="1" w:name="OLE_LINK4"/>
+            <w:bookmarkStart w:id="1" w:name="OLE_LINK3"/>
+            <w:bookmarkStart w:id="2" w:name="OLE_LINK4"/>
             <w:r>
               <w:rPr>
                 <w:rFonts w:cs="Monaco"/>
@@ -1106,8 +1114,8 @@
               </w:rPr>
               <w:t>fast</w:t>
             </w:r>
-            <w:bookmarkEnd w:id="0"/>
             <w:bookmarkEnd w:id="1"/>
+            <w:bookmarkEnd w:id="2"/>
           </w:p>
         </w:tc>
         <w:tc>
@@ -2808,6 +2816,208 @@
           <w:lang w:val="en-CA"/>
         </w:rPr>
       </w:pPr>
+      <w:r>
+        <w:rPr>
+          <w:lang w:val="en-CA"/>
+        </w:rPr>
+        <w:drawing>
+          <wp:inline distT="0" distB="0" distL="0" distR="0" wp14:anchorId="53F664A4" wp14:editId="32329D54">
+            <wp:extent cx="5943600" cy="1136015"/>
+            <wp:effectExtent l="0" t="0" r="0" b="0"/>
+            <wp:docPr id="1" name="Picture 1"/>
+            <wp:cNvGraphicFramePr>
+              <a:graphicFrameLocks xmlns:a="http://schemas.openxmlformats.org/drawingml/2006/main" noChangeAspect="1"/>
+            </wp:cNvGraphicFramePr>
+            <a:graphic xmlns:a="http://schemas.openxmlformats.org/drawingml/2006/main">
+              <a:graphicData uri="http://schemas.openxmlformats.org/drawingml/2006/picture">
+                <pic:pic xmlns:pic="http://schemas.openxmlformats.org/drawingml/2006/picture">
+                  <pic:nvPicPr>
+                    <pic:cNvPr id="1" name=""/>
+                    <pic:cNvPicPr/>
+                  </pic:nvPicPr>
+                  <pic:blipFill>
+                    <a:blip r:embed="rId5"/>
+                    <a:stretch>
+                      <a:fillRect/>
+                    </a:stretch>
+                  </pic:blipFill>
+                  <pic:spPr>
+                    <a:xfrm>
+                      <a:off x="0" y="0"/>
+                      <a:ext cx="5943600" cy="1136015"/>
+                    </a:xfrm>
+                    <a:prstGeom prst="rect">
+                      <a:avLst/>
+                    </a:prstGeom>
+                  </pic:spPr>
+                </pic:pic>
+              </a:graphicData>
+            </a:graphic>
+          </wp:inline>
+        </w:drawing>
+      </w:r>
+    </w:p>
+    <w:p>
+      <w:pPr>
+        <w:rPr>
+          <w:lang w:val="en-CA"/>
+        </w:rPr>
+      </w:pPr>
+    </w:p>
+    <w:p>
+      <w:pPr>
+        <w:rPr>
+          <w:lang w:val="en-CA"/>
+        </w:rPr>
+      </w:pPr>
+      <w:r>
+        <w:rPr>
+          <w:lang w:val="en-CA"/>
+        </w:rPr>
+        <w:drawing>
+          <wp:inline distT="0" distB="0" distL="0" distR="0" wp14:anchorId="79108FE0" wp14:editId="15845E02">
+            <wp:extent cx="5943600" cy="1142365"/>
+            <wp:effectExtent l="0" t="0" r="0" b="635"/>
+            <wp:docPr id="2" name="Picture 2"/>
+            <wp:cNvGraphicFramePr>
+              <a:graphicFrameLocks xmlns:a="http://schemas.openxmlformats.org/drawingml/2006/main" noChangeAspect="1"/>
+            </wp:cNvGraphicFramePr>
+            <a:graphic xmlns:a="http://schemas.openxmlformats.org/drawingml/2006/main">
+              <a:graphicData uri="http://schemas.openxmlformats.org/drawingml/2006/picture">
+                <pic:pic xmlns:pic="http://schemas.openxmlformats.org/drawingml/2006/picture">
+                  <pic:nvPicPr>
+                    <pic:cNvPr id="1" name=""/>
+                    <pic:cNvPicPr/>
+                  </pic:nvPicPr>
+                  <pic:blipFill>
+                    <a:blip r:embed="rId6"/>
+                    <a:stretch>
+                      <a:fillRect/>
+                    </a:stretch>
+                  </pic:blipFill>
+                  <pic:spPr>
+                    <a:xfrm>
+                      <a:off x="0" y="0"/>
+                      <a:ext cx="5943600" cy="1142365"/>
+                    </a:xfrm>
+                    <a:prstGeom prst="rect">
+                      <a:avLst/>
+                    </a:prstGeom>
+                  </pic:spPr>
+                </pic:pic>
+              </a:graphicData>
+            </a:graphic>
+          </wp:inline>
+        </w:drawing>
+      </w:r>
+    </w:p>
+    <w:p>
+      <w:pPr>
+        <w:rPr>
+          <w:lang w:val="en-CA"/>
+        </w:rPr>
+      </w:pPr>
+    </w:p>
+    <w:p>
+      <w:pPr>
+        <w:rPr>
+          <w:lang w:val="en-CA"/>
+        </w:rPr>
+      </w:pPr>
+      <w:r>
+        <w:rPr>
+          <w:lang w:val="en-CA"/>
+        </w:rPr>
+        <w:drawing>
+          <wp:inline distT="0" distB="0" distL="0" distR="0" wp14:anchorId="74988718" wp14:editId="51F6D469">
+            <wp:extent cx="5943600" cy="1178560"/>
+            <wp:effectExtent l="0" t="0" r="0" b="2540"/>
+            <wp:docPr id="3" name="Picture 3"/>
+            <wp:cNvGraphicFramePr>
+              <a:graphicFrameLocks xmlns:a="http://schemas.openxmlformats.org/drawingml/2006/main" noChangeAspect="1"/>
+            </wp:cNvGraphicFramePr>
+            <a:graphic xmlns:a="http://schemas.openxmlformats.org/drawingml/2006/main">
+              <a:graphicData uri="http://schemas.openxmlformats.org/drawingml/2006/picture">
+                <pic:pic xmlns:pic="http://schemas.openxmlformats.org/drawingml/2006/picture">
+                  <pic:nvPicPr>
+                    <pic:cNvPr id="1" name=""/>
+                    <pic:cNvPicPr/>
+                  </pic:nvPicPr>
+                  <pic:blipFill>
+                    <a:blip r:embed="rId7"/>
+                    <a:stretch>
+                      <a:fillRect/>
+                    </a:stretch>
+                  </pic:blipFill>
+                  <pic:spPr>
+                    <a:xfrm>
+                      <a:off x="0" y="0"/>
+                      <a:ext cx="5943600" cy="1178560"/>
+                    </a:xfrm>
+                    <a:prstGeom prst="rect">
+                      <a:avLst/>
+                    </a:prstGeom>
+                  </pic:spPr>
+                </pic:pic>
+              </a:graphicData>
+            </a:graphic>
+          </wp:inline>
+        </w:drawing>
+      </w:r>
+    </w:p>
+    <w:p>
+      <w:pPr>
+        <w:rPr>
+          <w:lang w:val="en-CA"/>
+        </w:rPr>
+      </w:pPr>
+    </w:p>
+    <w:p>
+      <w:pPr>
+        <w:rPr>
+          <w:lang w:val="en-CA"/>
+        </w:rPr>
+      </w:pPr>
+      <w:r>
+        <w:rPr>
+          <w:lang w:val="en-CA"/>
+        </w:rPr>
+        <w:drawing>
+          <wp:inline distT="0" distB="0" distL="0" distR="0" wp14:anchorId="5A7560AA" wp14:editId="7C382D67">
+            <wp:extent cx="5943600" cy="1132840"/>
+            <wp:effectExtent l="0" t="0" r="0" b="0"/>
+            <wp:docPr id="4" name="Picture 4"/>
+            <wp:cNvGraphicFramePr>
+              <a:graphicFrameLocks xmlns:a="http://schemas.openxmlformats.org/drawingml/2006/main" noChangeAspect="1"/>
+            </wp:cNvGraphicFramePr>
+            <a:graphic xmlns:a="http://schemas.openxmlformats.org/drawingml/2006/main">
+              <a:graphicData uri="http://schemas.openxmlformats.org/drawingml/2006/picture">
+                <pic:pic xmlns:pic="http://schemas.openxmlformats.org/drawingml/2006/picture">
+                  <pic:nvPicPr>
+                    <pic:cNvPr id="1" name=""/>
+                    <pic:cNvPicPr/>
+                  </pic:nvPicPr>
+                  <pic:blipFill>
+                    <a:blip r:embed="rId8"/>
+                    <a:stretch>
+                      <a:fillRect/>
+                    </a:stretch>
+                  </pic:blipFill>
+                  <pic:spPr>
+                    <a:xfrm>
+                      <a:off x="0" y="0"/>
+                      <a:ext cx="5943600" cy="1132840"/>
+                    </a:xfrm>
+                    <a:prstGeom prst="rect">
+                      <a:avLst/>
+                    </a:prstGeom>
+                  </pic:spPr>
+                </pic:pic>
+              </a:graphicData>
+            </a:graphic>
+          </wp:inline>
+        </w:drawing>
+      </w:r>
     </w:p>
     <w:p>
       <w:pPr>
@@ -2855,8 +3065,6 @@
           <w:lang w:val="en-CA"/>
         </w:rPr>
       </w:pPr>
-      <w:bookmarkStart w:id="2" w:name="_GoBack"/>
-      <w:bookmarkEnd w:id="2"/>
       <w:proofErr w:type="spellStart"/>
       <w:proofErr w:type="gramStart"/>
       <w:r>
@@ -2897,27 +3105,37 @@
           <w:lang w:val="en-CA"/>
         </w:rPr>
       </w:pPr>
+      <w:r>
+        <w:rPr>
+          <w:lang w:val="en-CA"/>
+        </w:rPr>
+        <w:t xml:space="preserve">It’s weird how converting </w:t>
+      </w:r>
       <w:proofErr w:type="spellStart"/>
-      <w:proofErr w:type="gramStart"/>
-      <w:r>
-        <w:rPr>
-          <w:lang w:val="en-CA"/>
-        </w:rPr>
-        <w:t>getString</w:t>
+      <w:r>
+        <w:rPr>
+          <w:lang w:val="en-CA"/>
+        </w:rPr>
+        <w:t>PointCP</w:t>
       </w:r>
       <w:proofErr w:type="spellEnd"/>
       <w:r>
         <w:rPr>
           <w:lang w:val="en-CA"/>
         </w:rPr>
-        <w:t>(</w:t>
-      </w:r>
-      <w:proofErr w:type="gramEnd"/>
-      <w:r>
-        <w:rPr>
-          <w:lang w:val="en-CA"/>
-        </w:rPr>
-        <w:t>) is slow due to the string concatenation/formatting operation.</w:t>
+        <w:t xml:space="preserve"> from polar to Cartesian</w:t>
+      </w:r>
+      <w:r>
+        <w:rPr>
+          <w:lang w:val="en-CA"/>
+        </w:rPr>
+        <w:t xml:space="preserve"> storage</w:t>
+      </w:r>
+      <w:r>
+        <w:rPr>
+          <w:lang w:val="en-CA"/>
+        </w:rPr>
+        <w:t xml:space="preserve"> is so fast.</w:t>
       </w:r>
     </w:p>
     <w:p>
@@ -2931,6 +3149,41 @@
           <w:lang w:val="en-CA"/>
         </w:rPr>
       </w:pPr>
+      <w:proofErr w:type="spellStart"/>
+      <w:proofErr w:type="gramStart"/>
+      <w:r>
+        <w:rPr>
+          <w:lang w:val="en-CA"/>
+        </w:rPr>
+        <w:lastRenderedPageBreak/>
+        <w:t>getString</w:t>
+      </w:r>
+      <w:proofErr w:type="spellEnd"/>
+      <w:r>
+        <w:rPr>
+          <w:lang w:val="en-CA"/>
+        </w:rPr>
+        <w:t>(</w:t>
+      </w:r>
+      <w:proofErr w:type="gramEnd"/>
+      <w:r>
+        <w:rPr>
+          <w:lang w:val="en-CA"/>
+        </w:rPr>
+        <w:t>) is slow due to the string concatenation/formatting operation.</w:t>
+      </w:r>
+    </w:p>
+    <w:p>
+      <w:pPr>
+        <w:pStyle w:val="ListParagraph"/>
+        <w:numPr>
+          <w:ilvl w:val="0"/>
+          <w:numId w:val="7"/>
+        </w:numPr>
+        <w:rPr>
+          <w:lang w:val="en-CA"/>
+        </w:rPr>
+      </w:pPr>
       <w:r>
         <w:rPr>
           <w:lang w:val="en-CA"/>
@@ -2966,6 +3219,436 @@
         <w:lastRenderedPageBreak/>
         <w:t>Arrays</w:t>
       </w:r>
+      <w:r>
+        <w:rPr>
+          <w:lang w:val="en-CA"/>
+        </w:rPr>
+        <w:t xml:space="preserve"> – </w:t>
+      </w:r>
+      <w:r>
+        <w:t>Efficiency tests for summing large collections</w:t>
+      </w:r>
+    </w:p>
+    <w:p/>
+    <w:p>
+      <w:pPr>
+        <w:pStyle w:val="Heading2"/>
+      </w:pPr>
+      <w:r>
+        <w:t>Summary:</w:t>
+      </w:r>
+    </w:p>
+    <w:p>
+      <w:r>
+        <w:t xml:space="preserve">In these experiments, a very large collection of randomly generated numbers will be summed from Vectors, </w:t>
+      </w:r>
+      <w:proofErr w:type="spellStart"/>
+      <w:r>
+        <w:t>ArrayLists</w:t>
+      </w:r>
+      <w:proofErr w:type="spellEnd"/>
+      <w:r>
+        <w:t xml:space="preserve">, and Arrays to see which structure is the most efficient. The size of the large collection is determined by adding to the </w:t>
+      </w:r>
+      <w:proofErr w:type="spellStart"/>
+      <w:r>
+        <w:t>ArrayList</w:t>
+      </w:r>
+      <w:proofErr w:type="spellEnd"/>
+      <w:r>
+        <w:t xml:space="preserve"> in a for-loop for </w:t>
+      </w:r>
+      <w:proofErr w:type="gramStart"/>
+      <w:r>
+        <w:t>approximately 10</w:t>
+      </w:r>
+      <w:proofErr w:type="gramEnd"/>
+      <w:r>
+        <w:t xml:space="preserve"> seconds. </w:t>
+      </w:r>
+    </w:p>
+    <w:p/>
+    <w:p>
+      <w:pPr>
+        <w:pStyle w:val="Heading2"/>
+      </w:pPr>
+      <w:r>
+        <w:t>Trial 1:</w:t>
+      </w:r>
+    </w:p>
+    <w:p>
+      <w:r>
+        <w:drawing>
+          <wp:inline distT="0" distB="0" distL="0" distR="0" wp14:anchorId="2CFB3364" wp14:editId="3BEF41BE">
+            <wp:extent cx="3648075" cy="1066800"/>
+            <wp:effectExtent l="0" t="0" r="9525" b="0"/>
+            <wp:docPr id="10" name="Picture 10"/>
+            <wp:cNvGraphicFramePr>
+              <a:graphicFrameLocks xmlns:a="http://schemas.openxmlformats.org/drawingml/2006/main" noChangeAspect="1"/>
+            </wp:cNvGraphicFramePr>
+            <a:graphic xmlns:a="http://schemas.openxmlformats.org/drawingml/2006/main">
+              <a:graphicData uri="http://schemas.openxmlformats.org/drawingml/2006/picture">
+                <pic:pic xmlns:pic="http://schemas.openxmlformats.org/drawingml/2006/picture">
+                  <pic:nvPicPr>
+                    <pic:cNvPr id="1" name=""/>
+                    <pic:cNvPicPr/>
+                  </pic:nvPicPr>
+                  <pic:blipFill>
+                    <a:blip r:embed="rId9"/>
+                    <a:stretch>
+                      <a:fillRect/>
+                    </a:stretch>
+                  </pic:blipFill>
+                  <pic:spPr>
+                    <a:xfrm>
+                      <a:off x="0" y="0"/>
+                      <a:ext cx="3648075" cy="1066800"/>
+                    </a:xfrm>
+                    <a:prstGeom prst="rect">
+                      <a:avLst/>
+                    </a:prstGeom>
+                  </pic:spPr>
+                </pic:pic>
+              </a:graphicData>
+            </a:graphic>
+          </wp:inline>
+        </w:drawing>
+      </w:r>
+    </w:p>
+    <w:p>
+      <w:pPr>
+        <w:pStyle w:val="Heading2"/>
+      </w:pPr>
+      <w:r>
+        <w:t>Trial 2:</w:t>
+      </w:r>
+    </w:p>
+    <w:p>
+      <w:r>
+        <w:drawing>
+          <wp:inline distT="0" distB="0" distL="0" distR="0" wp14:anchorId="64B9FBA0" wp14:editId="4DF70EA7">
+            <wp:extent cx="3762375" cy="1038225"/>
+            <wp:effectExtent l="0" t="0" r="9525" b="9525"/>
+            <wp:docPr id="11" name="Picture 11"/>
+            <wp:cNvGraphicFramePr>
+              <a:graphicFrameLocks xmlns:a="http://schemas.openxmlformats.org/drawingml/2006/main" noChangeAspect="1"/>
+            </wp:cNvGraphicFramePr>
+            <a:graphic xmlns:a="http://schemas.openxmlformats.org/drawingml/2006/main">
+              <a:graphicData uri="http://schemas.openxmlformats.org/drawingml/2006/picture">
+                <pic:pic xmlns:pic="http://schemas.openxmlformats.org/drawingml/2006/picture">
+                  <pic:nvPicPr>
+                    <pic:cNvPr id="1" name=""/>
+                    <pic:cNvPicPr/>
+                  </pic:nvPicPr>
+                  <pic:blipFill>
+                    <a:blip r:embed="rId10"/>
+                    <a:stretch>
+                      <a:fillRect/>
+                    </a:stretch>
+                  </pic:blipFill>
+                  <pic:spPr>
+                    <a:xfrm>
+                      <a:off x="0" y="0"/>
+                      <a:ext cx="3762375" cy="1038225"/>
+                    </a:xfrm>
+                    <a:prstGeom prst="rect">
+                      <a:avLst/>
+                    </a:prstGeom>
+                  </pic:spPr>
+                </pic:pic>
+              </a:graphicData>
+            </a:graphic>
+          </wp:inline>
+        </w:drawing>
+      </w:r>
+    </w:p>
+    <w:p>
+      <w:pPr>
+        <w:pStyle w:val="Heading2"/>
+      </w:pPr>
+      <w:r>
+        <w:t>Trial 3:</w:t>
+      </w:r>
+    </w:p>
+    <w:p>
+      <w:r>
+        <w:drawing>
+          <wp:inline distT="0" distB="0" distL="0" distR="0" wp14:anchorId="19F9FB3B" wp14:editId="2627C2C1">
+            <wp:extent cx="3990975" cy="1085850"/>
+            <wp:effectExtent l="0" t="0" r="9525" b="0"/>
+            <wp:docPr id="12" name="Picture 12"/>
+            <wp:cNvGraphicFramePr>
+              <a:graphicFrameLocks xmlns:a="http://schemas.openxmlformats.org/drawingml/2006/main" noChangeAspect="1"/>
+            </wp:cNvGraphicFramePr>
+            <a:graphic xmlns:a="http://schemas.openxmlformats.org/drawingml/2006/main">
+              <a:graphicData uri="http://schemas.openxmlformats.org/drawingml/2006/picture">
+                <pic:pic xmlns:pic="http://schemas.openxmlformats.org/drawingml/2006/picture">
+                  <pic:nvPicPr>
+                    <pic:cNvPr id="1" name=""/>
+                    <pic:cNvPicPr/>
+                  </pic:nvPicPr>
+                  <pic:blipFill>
+                    <a:blip r:embed="rId11"/>
+                    <a:stretch>
+                      <a:fillRect/>
+                    </a:stretch>
+                  </pic:blipFill>
+                  <pic:spPr>
+                    <a:xfrm>
+                      <a:off x="0" y="0"/>
+                      <a:ext cx="3990975" cy="1085850"/>
+                    </a:xfrm>
+                    <a:prstGeom prst="rect">
+                      <a:avLst/>
+                    </a:prstGeom>
+                  </pic:spPr>
+                </pic:pic>
+              </a:graphicData>
+            </a:graphic>
+          </wp:inline>
+        </w:drawing>
+      </w:r>
+    </w:p>
+    <w:p>
+      <w:pPr>
+        <w:pStyle w:val="Heading2"/>
+      </w:pPr>
+      <w:r>
+        <w:t>Trial 4:</w:t>
+      </w:r>
+    </w:p>
+    <w:p>
+      <w:r>
+        <w:drawing>
+          <wp:inline distT="0" distB="0" distL="0" distR="0" wp14:anchorId="5E67220E" wp14:editId="359258EA">
+            <wp:extent cx="3819525" cy="1047750"/>
+            <wp:effectExtent l="0" t="0" r="9525" b="0"/>
+            <wp:docPr id="13" name="Picture 13"/>
+            <wp:cNvGraphicFramePr>
+              <a:graphicFrameLocks xmlns:a="http://schemas.openxmlformats.org/drawingml/2006/main" noChangeAspect="1"/>
+            </wp:cNvGraphicFramePr>
+            <a:graphic xmlns:a="http://schemas.openxmlformats.org/drawingml/2006/main">
+              <a:graphicData uri="http://schemas.openxmlformats.org/drawingml/2006/picture">
+                <pic:pic xmlns:pic="http://schemas.openxmlformats.org/drawingml/2006/picture">
+                  <pic:nvPicPr>
+                    <pic:cNvPr id="1" name=""/>
+                    <pic:cNvPicPr/>
+                  </pic:nvPicPr>
+                  <pic:blipFill>
+                    <a:blip r:embed="rId12"/>
+                    <a:stretch>
+                      <a:fillRect/>
+                    </a:stretch>
+                  </pic:blipFill>
+                  <pic:spPr>
+                    <a:xfrm>
+                      <a:off x="0" y="0"/>
+                      <a:ext cx="3819525" cy="1047750"/>
+                    </a:xfrm>
+                    <a:prstGeom prst="rect">
+                      <a:avLst/>
+                    </a:prstGeom>
+                  </pic:spPr>
+                </pic:pic>
+              </a:graphicData>
+            </a:graphic>
+          </wp:inline>
+        </w:drawing>
+      </w:r>
+    </w:p>
+    <w:p>
+      <w:pPr>
+        <w:pStyle w:val="Heading2"/>
+      </w:pPr>
+      <w:r>
+        <w:t>Trial 5:</w:t>
+      </w:r>
+    </w:p>
+    <w:p>
+      <w:r>
+        <w:drawing>
+          <wp:inline distT="0" distB="0" distL="0" distR="0" wp14:anchorId="4A69DD14" wp14:editId="5A531A76">
+            <wp:extent cx="3705225" cy="962025"/>
+            <wp:effectExtent l="0" t="0" r="9525" b="9525"/>
+            <wp:docPr id="5" name="Picture 5"/>
+            <wp:cNvGraphicFramePr>
+              <a:graphicFrameLocks xmlns:a="http://schemas.openxmlformats.org/drawingml/2006/main" noChangeAspect="1"/>
+            </wp:cNvGraphicFramePr>
+            <a:graphic xmlns:a="http://schemas.openxmlformats.org/drawingml/2006/main">
+              <a:graphicData uri="http://schemas.openxmlformats.org/drawingml/2006/picture">
+                <pic:pic xmlns:pic="http://schemas.openxmlformats.org/drawingml/2006/picture">
+                  <pic:nvPicPr>
+                    <pic:cNvPr id="1" name=""/>
+                    <pic:cNvPicPr/>
+                  </pic:nvPicPr>
+                  <pic:blipFill>
+                    <a:blip r:embed="rId13"/>
+                    <a:stretch>
+                      <a:fillRect/>
+                    </a:stretch>
+                  </pic:blipFill>
+                  <pic:spPr>
+                    <a:xfrm>
+                      <a:off x="0" y="0"/>
+                      <a:ext cx="3705225" cy="962025"/>
+                    </a:xfrm>
+                    <a:prstGeom prst="rect">
+                      <a:avLst/>
+                    </a:prstGeom>
+                  </pic:spPr>
+                </pic:pic>
+              </a:graphicData>
+            </a:graphic>
+          </wp:inline>
+        </w:drawing>
+      </w:r>
+    </w:p>
+    <w:p>
+      <w:pPr>
+        <w:rPr>
+          <w:b/>
+        </w:rPr>
+      </w:pPr>
+    </w:p>
+    <w:p>
+      <w:pPr>
+        <w:rPr>
+          <w:b/>
+        </w:rPr>
+      </w:pPr>
+      <w:r>
+        <w:rPr>
+          <w:b/>
+        </w:rPr>
+        <w:lastRenderedPageBreak/>
+        <w:t>Average time amongst all trials:</w:t>
+      </w:r>
+    </w:p>
+    <w:p>
+      <w:proofErr w:type="spellStart"/>
+      <w:r>
+        <w:t>ArrayList</w:t>
+      </w:r>
+      <w:proofErr w:type="spellEnd"/>
+      <w:r>
+        <w:t>: 0.201 seconds</w:t>
+      </w:r>
+    </w:p>
+    <w:p>
+      <w:r>
+        <w:t>Vector: 0.466 seconds</w:t>
+      </w:r>
+    </w:p>
+    <w:p>
+      <w:r>
+        <w:t>Array: 0.055 seconds</w:t>
+      </w:r>
+    </w:p>
+    <w:p/>
+    <w:p>
+      <w:pPr>
+        <w:rPr>
+          <w:b/>
+        </w:rPr>
+      </w:pPr>
+      <w:r>
+        <w:rPr>
+          <w:b/>
+        </w:rPr>
+        <w:t>Variance between max and min times:</w:t>
+      </w:r>
+    </w:p>
+    <w:p>
+      <w:proofErr w:type="spellStart"/>
+      <w:r>
+        <w:t>ArrayList</w:t>
+      </w:r>
+      <w:proofErr w:type="spellEnd"/>
+      <w:r>
+        <w:t>: 0.073 seconds</w:t>
+      </w:r>
+    </w:p>
+    <w:p>
+      <w:r>
+        <w:t>Vector: 0.091 seconds</w:t>
+      </w:r>
+    </w:p>
+    <w:p>
+      <w:r>
+        <w:t>Array: 0.023 seconds</w:t>
+      </w:r>
+    </w:p>
+    <w:p/>
+    <w:p>
+      <w:pPr>
+        <w:pStyle w:val="Heading2"/>
+      </w:pPr>
+      <w:r>
+        <w:t>Conclusion</w:t>
+      </w:r>
+    </w:p>
+    <w:p>
+      <w:r>
+        <w:tab/>
+        <w:t xml:space="preserve">For reasons unknown, </w:t>
+      </w:r>
+      <w:proofErr w:type="spellStart"/>
+      <w:r>
+        <w:t>ArrayList</w:t>
+      </w:r>
+      <w:proofErr w:type="spellEnd"/>
+      <w:r>
+        <w:t xml:space="preserve"> sum time began to shorten as the trials went on but stabilized around 0.170 seconds. The Vector summing showed the most variance without a discernable pattern as to why, from 0.521 seconds to 0.43 seconds, around a 20% difference. The fastest structure to sum 157704908 numbers is the array by an order of magnitude, however it also showed the largest variance between min and max times, 0.023 seconds, which is a 48% increase in the fastest time.</w:t>
+      </w:r>
+    </w:p>
+    <w:p/>
+    <w:p>
+      <w:proofErr w:type="gramStart"/>
+      <w:r>
+        <w:t>Possible explanations</w:t>
+      </w:r>
+      <w:proofErr w:type="gramEnd"/>
+      <w:r>
+        <w:t xml:space="preserve"> for the variance in the </w:t>
+      </w:r>
+      <w:proofErr w:type="spellStart"/>
+      <w:r>
+        <w:t>ArrayLists</w:t>
+      </w:r>
+      <w:proofErr w:type="spellEnd"/>
+      <w:r>
+        <w:t xml:space="preserve"> and Vectors could be the fact that iterators were used for </w:t>
+      </w:r>
+      <w:proofErr w:type="spellStart"/>
+      <w:r>
+        <w:t>ArrayList</w:t>
+      </w:r>
+      <w:proofErr w:type="spellEnd"/>
+      <w:r>
+        <w:t xml:space="preserve"> and Vectors, or </w:t>
+      </w:r>
+      <w:proofErr w:type="spellStart"/>
+      <w:r>
+        <w:t>ArrayLists</w:t>
+      </w:r>
+      <w:proofErr w:type="spellEnd"/>
+      <w:r>
+        <w:t xml:space="preserve"> and Vectors are dynamically sized. The Array did not use an iterator, and summed through a for loop, by index.</w:t>
+      </w:r>
+    </w:p>
+    <w:p/>
+    <w:p>
+      <w:r>
+        <w:tab/>
+        <w:t>Despite the large variance, I would still recommend the Array to sum large numbers.</w:t>
+      </w:r>
+    </w:p>
+    <w:p>
+      <w:pPr>
+        <w:rPr>
+          <w:lang w:val="en-CA"/>
+        </w:rPr>
+      </w:pPr>
     </w:p>
     <w:sectPr>
       <w:pgSz w:w="12240" w:h="15840"/>
@@ -4225,7 +4908,6 @@
   <w:style w:type="character" w:default="1" w:styleId="DefaultParagraphFont">
     <w:name w:val="Default Paragraph Font"/>
     <w:uiPriority w:val="1"/>
-    <w:semiHidden/>
     <w:unhideWhenUsed/>
   </w:style>
   <w:style w:type="table" w:default="1" w:styleId="TableNormal">

</xml_diff>